<commit_message>
Update Use case - Write post.docx
</commit_message>
<xml_diff>
--- a/Requirement Analysis/Use case - Write post.docx
+++ b/Requirement Analysis/Use case - Write post.docx
@@ -151,7 +151,6 @@
               </w:rPr>
               <w:t xml:space="preserve"> and </w:t>
             </w:r>
-            <w:proofErr w:type="spellStart"/>
             <w:r>
               <w:rPr>
                 <w:szCs w:val="24"/>
@@ -159,7 +158,6 @@
               </w:rPr>
               <w:t>PurrPost</w:t>
             </w:r>
-            <w:proofErr w:type="spellEnd"/>
             <w:r>
               <w:rPr>
                 <w:szCs w:val="24"/>
@@ -726,8 +724,9 @@
                   <w:r>
                     <w:rPr>
                       <w:sz w:val="20"/>
-                    </w:rPr>
-                    <w:t>Save post as draft</w:t>
+                      <w:lang w:val="en-US"/>
+                    </w:rPr>
+                    <w:t>End use case</w:t>
                   </w:r>
                 </w:p>
               </w:tc>
@@ -1231,23 +1230,7 @@
                       <w:sz w:val="20"/>
                       <w:lang w:val="en-US"/>
                     </w:rPr>
-                    <w:t xml:space="preserve">I’m </w:t>
-                  </w:r>
-                  <w:proofErr w:type="spellStart"/>
-                  <w:r>
-                    <w:rPr>
-                      <w:sz w:val="20"/>
-                      <w:lang w:val="en-US"/>
-                    </w:rPr>
-                    <w:t>gonna</w:t>
-                  </w:r>
-                  <w:proofErr w:type="spellEnd"/>
-                  <w:r>
-                    <w:rPr>
-                      <w:sz w:val="20"/>
-                      <w:lang w:val="en-US"/>
-                    </w:rPr>
-                    <w:t xml:space="preserve"> play a game</w:t>
+                    <w:t>I’m gonna play a game</w:t>
                   </w:r>
                 </w:p>
               </w:tc>

</xml_diff>